<commit_message>
remove additional 17 activity
</commit_message>
<xml_diff>
--- a/Homework/Assignment_15/Assignment_15.docx
+++ b/Homework/Assignment_15/Assignment_15.docx
@@ -1,6 +1,6 @@
 
 <file path=word/document.xml><?xml version="1.0" encoding="utf-8"?>
-<w:document xmlns:wpc="http://schemas.microsoft.com/office/word/2010/wordprocessingCanvas" xmlns:cx="http://schemas.microsoft.com/office/drawing/2014/chartex" xmlns:cx1="http://schemas.microsoft.com/office/drawing/2015/9/8/chartex" xmlns:cx2="http://schemas.microsoft.com/office/drawing/2015/10/21/chartex" xmlns:cx3="http://schemas.microsoft.com/office/drawing/2016/5/9/chartex" xmlns:cx4="http://schemas.microsoft.com/office/drawing/2016/5/10/chartex" xmlns:cx5="http://schemas.microsoft.com/office/drawing/2016/5/11/chartex" xmlns:cx6="http://schemas.microsoft.com/office/drawing/2016/5/12/chartex" xmlns:cx7="http://schemas.microsoft.com/office/drawing/2016/5/13/chartex" xmlns:cx8="http://schemas.microsoft.com/office/drawing/2016/5/14/chartex" xmlns:mc="http://schemas.openxmlformats.org/markup-compatibility/2006" xmlns:aink="http://schemas.microsoft.com/office/drawing/2016/ink" xmlns:am3d="http://schemas.microsoft.com/office/drawing/2017/model3d" xmlns:o="urn:schemas-microsoft-com:office:office" xmlns:r="http://schemas.openxmlformats.org/officeDocument/2006/relationships" xmlns:m="http://schemas.openxmlformats.org/officeDocument/2006/math" xmlns:v="urn:schemas-microsoft-com:vml" xmlns:wp14="http://schemas.microsoft.com/office/word/2010/wordprocessingDrawing" xmlns:wp="http://schemas.openxmlformats.org/drawingml/2006/wordprocessingDrawing" xmlns:w10="urn:schemas-microsoft-com:office:word" xmlns:w="http://schemas.openxmlformats.org/wordprocessingml/2006/main" xmlns:w14="http://schemas.microsoft.com/office/word/2010/wordml" xmlns:w15="http://schemas.microsoft.com/office/word/2012/wordml" xmlns:w16cid="http://schemas.microsoft.com/office/word/2016/wordml/cid" xmlns:w16se="http://schemas.microsoft.com/office/word/2015/wordml/symex" xmlns:wpg="http://schemas.microsoft.com/office/word/2010/wordprocessingGroup" xmlns:wpi="http://schemas.microsoft.com/office/word/2010/wordprocessingInk" xmlns:wne="http://schemas.microsoft.com/office/word/2006/wordml" xmlns:wps="http://schemas.microsoft.com/office/word/2010/wordprocessingShape" mc:Ignorable="w14 w15 w16se w16cid wp14">
+<w:document xmlns:wpc="http://schemas.microsoft.com/office/word/2010/wordprocessingCanvas" xmlns:cx="http://schemas.microsoft.com/office/drawing/2014/chartex" xmlns:cx1="http://schemas.microsoft.com/office/drawing/2015/9/8/chartex" xmlns:cx2="http://schemas.microsoft.com/office/drawing/2015/10/21/chartex" xmlns:cx3="http://schemas.microsoft.com/office/drawing/2016/5/9/chartex" xmlns:cx4="http://schemas.microsoft.com/office/drawing/2016/5/10/chartex" xmlns:cx5="http://schemas.microsoft.com/office/drawing/2016/5/11/chartex" xmlns:cx6="http://schemas.microsoft.com/office/drawing/2016/5/12/chartex" xmlns:cx7="http://schemas.microsoft.com/office/drawing/2016/5/13/chartex" xmlns:cx8="http://schemas.microsoft.com/office/drawing/2016/5/14/chartex" xmlns:mc="http://schemas.openxmlformats.org/markup-compatibility/2006" xmlns:aink="http://schemas.microsoft.com/office/drawing/2016/ink" xmlns:am3d="http://schemas.microsoft.com/office/drawing/2017/model3d" xmlns:o="urn:schemas-microsoft-com:office:office" xmlns:r="http://schemas.openxmlformats.org/officeDocument/2006/relationships" xmlns:m="http://schemas.openxmlformats.org/officeDocument/2006/math" xmlns:v="urn:schemas-microsoft-com:vml" xmlns:wp14="http://schemas.microsoft.com/office/word/2010/wordprocessingDrawing" xmlns:wp="http://schemas.openxmlformats.org/drawingml/2006/wordprocessingDrawing" xmlns:w10="urn:schemas-microsoft-com:office:word" xmlns:w="http://schemas.openxmlformats.org/wordprocessingml/2006/main" xmlns:w14="http://schemas.microsoft.com/office/word/2010/wordml" xmlns:w15="http://schemas.microsoft.com/office/word/2012/wordml" xmlns:w16cex="http://schemas.microsoft.com/office/word/2018/wordml/cex" xmlns:w16cid="http://schemas.microsoft.com/office/word/2016/wordml/cid" xmlns:w16="http://schemas.microsoft.com/office/word/2018/wordml" xmlns:w16se="http://schemas.microsoft.com/office/word/2015/wordml/symex" xmlns:wpg="http://schemas.microsoft.com/office/word/2010/wordprocessingGroup" xmlns:wpi="http://schemas.microsoft.com/office/word/2010/wordprocessingInk" xmlns:wne="http://schemas.microsoft.com/office/word/2006/wordml" xmlns:wps="http://schemas.microsoft.com/office/word/2010/wordprocessingShape" mc:Ignorable="w14 w15 w16se w16cid w16 w16cex wp14">
   <w:body>
     <w:p>
       <w:pPr>
@@ -1669,6 +1669,7 @@
           <w:sz w:val="18"/>
           <w:szCs w:val="18"/>
         </w:rPr>
+        <w:lastRenderedPageBreak/>
         <w:t>(define set-of</w:t>
       </w:r>
       <w:r>
@@ -2352,8 +2353,6 @@
         </w:rPr>
         <w:t xml:space="preserve"> </w:t>
       </w:r>
-      <w:bookmarkStart w:id="0" w:name="_GoBack"/>
-      <w:bookmarkEnd w:id="0"/>
       <w:r>
         <w:rPr>
           <w:sz w:val="18"/>
@@ -3496,7 +3495,25 @@
           <w:sz w:val="22"/>
           <w:szCs w:val="22"/>
         </w:rPr>
-        <w:t xml:space="preserve"> (andmap-cps </w:t>
+        <w:t xml:space="preserve"> (</w:t>
+      </w:r>
+      <w:proofErr w:type="spellStart"/>
+      <w:r>
+        <w:rPr>
+          <w:rFonts w:ascii="Courier New" w:hAnsi="Courier New" w:cs="Courier New"/>
+          <w:sz w:val="22"/>
+          <w:szCs w:val="22"/>
+        </w:rPr>
+        <w:t>andmap</w:t>
+      </w:r>
+      <w:proofErr w:type="spellEnd"/>
+      <w:r>
+        <w:rPr>
+          <w:rFonts w:ascii="Courier New" w:hAnsi="Courier New" w:cs="Courier New"/>
+          <w:sz w:val="22"/>
+          <w:szCs w:val="22"/>
+        </w:rPr>
+        <w:t xml:space="preserve">-cps </w:t>
       </w:r>
       <w:proofErr w:type="spellStart"/>
       <w:r>
@@ -5343,6 +5360,7 @@
         <w:rPr>
           <w:rFonts w:eastAsia="MS Mincho"/>
         </w:rPr>
+        <w:lastRenderedPageBreak/>
         <w:t>"answer is 15"</w:t>
       </w:r>
     </w:p>
@@ -5365,7 +5383,6 @@
         <w:rPr>
           <w:sz w:val="18"/>
         </w:rPr>
-        <w:lastRenderedPageBreak/>
         <w:t xml:space="preserve">You are to define </w:t>
       </w:r>
       <w:r>
@@ -6370,7 +6387,43 @@
           <w:sz w:val="22"/>
           <w:szCs w:val="22"/>
         </w:rPr>
-        <w:t>-cps sym (cdr ls) k)])))</w:t>
+        <w:t xml:space="preserve">-cps </w:t>
+      </w:r>
+      <w:proofErr w:type="spellStart"/>
+      <w:r>
+        <w:rPr>
+          <w:rFonts w:ascii="Courier New" w:hAnsi="Courier New" w:cs="Courier New"/>
+          <w:sz w:val="22"/>
+          <w:szCs w:val="22"/>
+        </w:rPr>
+        <w:t>sym</w:t>
+      </w:r>
+      <w:proofErr w:type="spellEnd"/>
+      <w:r>
+        <w:rPr>
+          <w:rFonts w:ascii="Courier New" w:hAnsi="Courier New" w:cs="Courier New"/>
+          <w:sz w:val="22"/>
+          <w:szCs w:val="22"/>
+        </w:rPr>
+        <w:t xml:space="preserve"> (</w:t>
+      </w:r>
+      <w:proofErr w:type="spellStart"/>
+      <w:r>
+        <w:rPr>
+          <w:rFonts w:ascii="Courier New" w:hAnsi="Courier New" w:cs="Courier New"/>
+          <w:sz w:val="22"/>
+          <w:szCs w:val="22"/>
+        </w:rPr>
+        <w:t>cdr</w:t>
+      </w:r>
+      <w:proofErr w:type="spellEnd"/>
+      <w:r>
+        <w:rPr>
+          <w:rFonts w:ascii="Courier New" w:hAnsi="Courier New" w:cs="Courier New"/>
+          <w:sz w:val="22"/>
+          <w:szCs w:val="22"/>
+        </w:rPr>
+        <w:t xml:space="preserve"> ls) k)])))</w:t>
       </w:r>
     </w:p>
     <w:p>
@@ -6681,7 +6734,43 @@
           <w:sz w:val="22"/>
           <w:szCs w:val="22"/>
         </w:rPr>
-        <w:t>) (remove sym (cdr los)))])))</w:t>
+        <w:t xml:space="preserve">) (remove </w:t>
+      </w:r>
+      <w:proofErr w:type="spellStart"/>
+      <w:r>
+        <w:rPr>
+          <w:rFonts w:ascii="Courier New" w:hAnsi="Courier New" w:cs="Courier New"/>
+          <w:sz w:val="22"/>
+          <w:szCs w:val="22"/>
+        </w:rPr>
+        <w:t>sym</w:t>
+      </w:r>
+      <w:proofErr w:type="spellEnd"/>
+      <w:r>
+        <w:rPr>
+          <w:rFonts w:ascii="Courier New" w:hAnsi="Courier New" w:cs="Courier New"/>
+          <w:sz w:val="22"/>
+          <w:szCs w:val="22"/>
+        </w:rPr>
+        <w:t xml:space="preserve"> (</w:t>
+      </w:r>
+      <w:proofErr w:type="spellStart"/>
+      <w:r>
+        <w:rPr>
+          <w:rFonts w:ascii="Courier New" w:hAnsi="Courier New" w:cs="Courier New"/>
+          <w:sz w:val="22"/>
+          <w:szCs w:val="22"/>
+        </w:rPr>
+        <w:t>cdr</w:t>
+      </w:r>
+      <w:proofErr w:type="spellEnd"/>
+      <w:r>
+        <w:rPr>
+          <w:rFonts w:ascii="Courier New" w:hAnsi="Courier New" w:cs="Courier New"/>
+          <w:sz w:val="22"/>
+          <w:szCs w:val="22"/>
+        </w:rPr>
+        <w:t xml:space="preserve"> los)))])))</w:t>
       </w:r>
     </w:p>
     <w:p>
@@ -6767,6 +6856,7 @@
           <w:sz w:val="22"/>
           <w:szCs w:val="22"/>
         </w:rPr>
+        <w:lastRenderedPageBreak/>
         <w:t xml:space="preserve">    (cond [(symbol? exp) (list exp)]</w:t>
       </w:r>
     </w:p>
@@ -6902,7 +6992,6 @@
           <w:sz w:val="22"/>
           <w:szCs w:val="22"/>
         </w:rPr>
-        <w:lastRenderedPageBreak/>
         <w:tab/>
         <w:t xml:space="preserve">  </w:t>
       </w:r>
@@ -7597,7 +7686,7 @@
           <w:sz w:val="22"/>
           <w:szCs w:val="22"/>
         </w:rPr>
-        <w:t xml:space="preserve"> all previously-computed </w:t>
+        <w:t xml:space="preserve"> all </w:t>
       </w:r>
       <w:proofErr w:type="gramStart"/>
       <w:r>
@@ -7605,7 +7694,7 @@
           <w:sz w:val="22"/>
           <w:szCs w:val="22"/>
         </w:rPr>
-        <w:t>values</w:t>
+        <w:t>previously-computed</w:t>
       </w:r>
       <w:proofErr w:type="gramEnd"/>
       <w:r>
@@ -7613,7 +7702,7 @@
           <w:sz w:val="22"/>
           <w:szCs w:val="22"/>
         </w:rPr>
-        <w:t xml:space="preserve"> so it does not </w:t>
+        <w:t xml:space="preserve"> values so it does not </w:t>
       </w:r>
       <w:r>
         <w:rPr>
@@ -8035,7 +8124,25 @@
           <w:sz w:val="22"/>
           <w:szCs w:val="22"/>
         </w:rPr>
-        <w:t xml:space="preserve">(memoize f hash </w:t>
+        <w:t>(</w:t>
+      </w:r>
+      <w:proofErr w:type="spellStart"/>
+      <w:r>
+        <w:rPr>
+          <w:rFonts w:ascii="Courier New" w:hAnsi="Courier New" w:cs="Courier New"/>
+          <w:sz w:val="22"/>
+          <w:szCs w:val="22"/>
+        </w:rPr>
+        <w:t>memoize</w:t>
+      </w:r>
+      <w:proofErr w:type="spellEnd"/>
+      <w:r>
+        <w:rPr>
+          <w:rFonts w:ascii="Courier New" w:hAnsi="Courier New" w:cs="Courier New"/>
+          <w:sz w:val="22"/>
+          <w:szCs w:val="22"/>
+        </w:rPr>
+        <w:t xml:space="preserve"> f hash </w:t>
       </w:r>
       <w:proofErr w:type="spellStart"/>
       <w:r>
@@ -8348,6 +8455,7 @@
           <w:sz w:val="22"/>
           <w:szCs w:val="22"/>
         </w:rPr>
+        <w:lastRenderedPageBreak/>
         <w:t>Caution:</w:t>
       </w:r>
       <w:r>
@@ -8462,7 +8570,6 @@
           <w:sz w:val="24"/>
           <w:szCs w:val="22"/>
         </w:rPr>
-        <w:lastRenderedPageBreak/>
         <w:t>4</w:t>
       </w:r>
       <w:r>
@@ -8878,10 +8985,25 @@
           <w:rFonts w:ascii="Helvetica" w:hAnsi="Helvetica" w:cs="Helvetica"/>
           <w:color w:val="333333"/>
         </w:rPr>
-        <w:t xml:space="preserve">1c has us create 1st-cps so that we can use it as an argument call. I thought we were allowed to use primitive procedures in </w:t>
+        <w:t xml:space="preserve">1c has us create 1st-cps so that we can use it as an argument call. I thought we </w:t>
+      </w:r>
+      <w:proofErr w:type="gramStart"/>
+      <w:r>
+        <w:rPr>
+          <w:rFonts w:ascii="Helvetica" w:hAnsi="Helvetica" w:cs="Helvetica"/>
+          <w:color w:val="333333"/>
+        </w:rPr>
+        <w:t>were allowed to</w:t>
+      </w:r>
+      <w:proofErr w:type="gramEnd"/>
+      <w:r>
+        <w:rPr>
+          <w:rFonts w:ascii="Helvetica" w:hAnsi="Helvetica" w:cs="Helvetica"/>
+          <w:color w:val="333333"/>
+        </w:rPr>
+        <w:t xml:space="preserve"> use primitive procedures in </w:t>
       </w:r>
       <w:proofErr w:type="spellStart"/>
-      <w:proofErr w:type="gramStart"/>
       <w:r>
         <w:rPr>
           <w:rFonts w:ascii="Helvetica" w:hAnsi="Helvetica" w:cs="Helvetica"/>
@@ -8890,7 +9012,6 @@
         <w:t>non tail</w:t>
       </w:r>
       <w:proofErr w:type="spellEnd"/>
-      <w:proofErr w:type="gramEnd"/>
       <w:r>
         <w:rPr>
           <w:rFonts w:ascii="Helvetica" w:hAnsi="Helvetica" w:cs="Helvetica"/>
@@ -9629,6 +9750,7 @@
           <w:sz w:val="30"/>
           <w:szCs w:val="30"/>
         </w:rPr>
+        <w:lastRenderedPageBreak/>
         <w:t>Restriction on Identity procedure</w:t>
       </w:r>
     </w:p>
@@ -9673,7 +9795,6 @@
           <w:sz w:val="20"/>
           <w:szCs w:val="20"/>
         </w:rPr>
-        <w:lastRenderedPageBreak/>
         <w:t>"The continuation that you pass into one of your recursive calls is the identity procedure: (lambda (v) v)." </w:t>
       </w:r>
     </w:p>
@@ -10583,6 +10704,7 @@
           <w:sz w:val="30"/>
           <w:szCs w:val="30"/>
         </w:rPr>
+        <w:lastRenderedPageBreak/>
         <w:t>Is list a primitive</w:t>
       </w:r>
     </w:p>
@@ -11469,7 +11591,7 @@
 </file>
 
 <file path=word/numbering.xml><?xml version="1.0" encoding="utf-8"?>
-<w:numbering xmlns:wpc="http://schemas.microsoft.com/office/word/2010/wordprocessingCanvas" xmlns:cx="http://schemas.microsoft.com/office/drawing/2014/chartex" xmlns:cx1="http://schemas.microsoft.com/office/drawing/2015/9/8/chartex" xmlns:cx2="http://schemas.microsoft.com/office/drawing/2015/10/21/chartex" xmlns:cx3="http://schemas.microsoft.com/office/drawing/2016/5/9/chartex" xmlns:cx4="http://schemas.microsoft.com/office/drawing/2016/5/10/chartex" xmlns:cx5="http://schemas.microsoft.com/office/drawing/2016/5/11/chartex" xmlns:cx6="http://schemas.microsoft.com/office/drawing/2016/5/12/chartex" xmlns:cx7="http://schemas.microsoft.com/office/drawing/2016/5/13/chartex" xmlns:cx8="http://schemas.microsoft.com/office/drawing/2016/5/14/chartex" xmlns:mc="http://schemas.openxmlformats.org/markup-compatibility/2006" xmlns:aink="http://schemas.microsoft.com/office/drawing/2016/ink" xmlns:am3d="http://schemas.microsoft.com/office/drawing/2017/model3d" xmlns:o="urn:schemas-microsoft-com:office:office" xmlns:r="http://schemas.openxmlformats.org/officeDocument/2006/relationships" xmlns:m="http://schemas.openxmlformats.org/officeDocument/2006/math" xmlns:v="urn:schemas-microsoft-com:vml" xmlns:wp14="http://schemas.microsoft.com/office/word/2010/wordprocessingDrawing" xmlns:wp="http://schemas.openxmlformats.org/drawingml/2006/wordprocessingDrawing" xmlns:w10="urn:schemas-microsoft-com:office:word" xmlns:w="http://schemas.openxmlformats.org/wordprocessingml/2006/main" xmlns:w14="http://schemas.microsoft.com/office/word/2010/wordml" xmlns:w15="http://schemas.microsoft.com/office/word/2012/wordml" xmlns:w16cid="http://schemas.microsoft.com/office/word/2016/wordml/cid" xmlns:w16se="http://schemas.microsoft.com/office/word/2015/wordml/symex" xmlns:wpg="http://schemas.microsoft.com/office/word/2010/wordprocessingGroup" xmlns:wpi="http://schemas.microsoft.com/office/word/2010/wordprocessingInk" xmlns:wne="http://schemas.microsoft.com/office/word/2006/wordml" xmlns:wps="http://schemas.microsoft.com/office/word/2010/wordprocessingShape" mc:Ignorable="w14 w15 w16se w16cid wp14">
+<w:numbering xmlns:wpc="http://schemas.microsoft.com/office/word/2010/wordprocessingCanvas" xmlns:cx="http://schemas.microsoft.com/office/drawing/2014/chartex" xmlns:cx1="http://schemas.microsoft.com/office/drawing/2015/9/8/chartex" xmlns:cx2="http://schemas.microsoft.com/office/drawing/2015/10/21/chartex" xmlns:cx3="http://schemas.microsoft.com/office/drawing/2016/5/9/chartex" xmlns:cx4="http://schemas.microsoft.com/office/drawing/2016/5/10/chartex" xmlns:cx5="http://schemas.microsoft.com/office/drawing/2016/5/11/chartex" xmlns:cx6="http://schemas.microsoft.com/office/drawing/2016/5/12/chartex" xmlns:cx7="http://schemas.microsoft.com/office/drawing/2016/5/13/chartex" xmlns:cx8="http://schemas.microsoft.com/office/drawing/2016/5/14/chartex" xmlns:mc="http://schemas.openxmlformats.org/markup-compatibility/2006" xmlns:aink="http://schemas.microsoft.com/office/drawing/2016/ink" xmlns:am3d="http://schemas.microsoft.com/office/drawing/2017/model3d" xmlns:o="urn:schemas-microsoft-com:office:office" xmlns:r="http://schemas.openxmlformats.org/officeDocument/2006/relationships" xmlns:m="http://schemas.openxmlformats.org/officeDocument/2006/math" xmlns:v="urn:schemas-microsoft-com:vml" xmlns:wp14="http://schemas.microsoft.com/office/word/2010/wordprocessingDrawing" xmlns:wp="http://schemas.openxmlformats.org/drawingml/2006/wordprocessingDrawing" xmlns:w10="urn:schemas-microsoft-com:office:word" xmlns:w="http://schemas.openxmlformats.org/wordprocessingml/2006/main" xmlns:w14="http://schemas.microsoft.com/office/word/2010/wordml" xmlns:w15="http://schemas.microsoft.com/office/word/2012/wordml" xmlns:w16cex="http://schemas.microsoft.com/office/word/2018/wordml/cex" xmlns:w16cid="http://schemas.microsoft.com/office/word/2016/wordml/cid" xmlns:w16="http://schemas.microsoft.com/office/word/2018/wordml" xmlns:w16se="http://schemas.microsoft.com/office/word/2015/wordml/symex" xmlns:wpg="http://schemas.microsoft.com/office/word/2010/wordprocessingGroup" xmlns:wpi="http://schemas.microsoft.com/office/word/2010/wordprocessingInk" xmlns:wne="http://schemas.microsoft.com/office/word/2006/wordml" xmlns:wps="http://schemas.microsoft.com/office/word/2010/wordprocessingShape" mc:Ignorable="w14 w15 w16se w16cid w16 w16cex wp14">
   <w:abstractNum w:abstractNumId="0" w15:restartNumberingAfterBreak="0">
     <w:nsid w:val="FFFFFFFE"/>
     <w:multiLevelType w:val="singleLevel"/>
@@ -12967,7 +13089,7 @@
 </file>
 
 <file path=word/styles.xml><?xml version="1.0" encoding="utf-8"?>
-<w:styles xmlns:mc="http://schemas.openxmlformats.org/markup-compatibility/2006" xmlns:r="http://schemas.openxmlformats.org/officeDocument/2006/relationships" xmlns:w="http://schemas.openxmlformats.org/wordprocessingml/2006/main" xmlns:w14="http://schemas.microsoft.com/office/word/2010/wordml" xmlns:w15="http://schemas.microsoft.com/office/word/2012/wordml" xmlns:w16cid="http://schemas.microsoft.com/office/word/2016/wordml/cid" xmlns:w16se="http://schemas.microsoft.com/office/word/2015/wordml/symex" mc:Ignorable="w14 w15 w16se w16cid">
+<w:styles xmlns:mc="http://schemas.openxmlformats.org/markup-compatibility/2006" xmlns:r="http://schemas.openxmlformats.org/officeDocument/2006/relationships" xmlns:w="http://schemas.openxmlformats.org/wordprocessingml/2006/main" xmlns:w14="http://schemas.microsoft.com/office/word/2010/wordml" xmlns:w15="http://schemas.microsoft.com/office/word/2012/wordml" xmlns:w16cex="http://schemas.microsoft.com/office/word/2018/wordml/cex" xmlns:w16cid="http://schemas.microsoft.com/office/word/2016/wordml/cid" xmlns:w16="http://schemas.microsoft.com/office/word/2018/wordml" xmlns:w16se="http://schemas.microsoft.com/office/word/2015/wordml/symex" mc:Ignorable="w14 w15 w16se w16cid w16 w16cex">
   <w:docDefaults>
     <w:rPrDefault>
       <w:rPr>
@@ -12977,7 +13099,7 @@
     </w:rPrDefault>
     <w:pPrDefault/>
   </w:docDefaults>
-  <w:latentStyles w:defLockedState="0" w:defUIPriority="0" w:defSemiHidden="0" w:defUnhideWhenUsed="0" w:defQFormat="0" w:count="375">
+  <w:latentStyles w:defLockedState="0" w:defUIPriority="0" w:defSemiHidden="0" w:defUnhideWhenUsed="0" w:defQFormat="0" w:count="376">
     <w:lsdException w:name="Normal" w:qFormat="1"/>
     <w:lsdException w:name="heading 1" w:uiPriority="9" w:qFormat="1"/>
     <w:lsdException w:name="heading 2" w:semiHidden="1" w:unhideWhenUsed="1" w:qFormat="1"/>
@@ -12996,7 +13118,6 @@
     <w:lsdException w:name="Normal (Web)" w:uiPriority="99"/>
     <w:lsdException w:name="HTML Preformatted" w:semiHidden="1" w:uiPriority="99" w:unhideWhenUsed="1"/>
     <w:lsdException w:name="HTML Variable" w:semiHidden="1" w:unhideWhenUsed="1"/>
-    <w:lsdException w:name="Normal Table" w:semiHidden="1" w:unhideWhenUsed="1"/>
     <w:lsdException w:name="No List" w:semiHidden="1" w:unhideWhenUsed="1"/>
     <w:lsdException w:name="Outline List 1" w:semiHidden="1" w:unhideWhenUsed="1"/>
     <w:lsdException w:name="Outline List 2" w:semiHidden="1" w:unhideWhenUsed="1"/>
@@ -13042,9 +13163,7 @@
     <w:lsdException w:name="Table Subtle 2" w:semiHidden="1" w:unhideWhenUsed="1"/>
     <w:lsdException w:name="Table Web 1" w:semiHidden="1" w:unhideWhenUsed="1"/>
     <w:lsdException w:name="Table Web 2" w:semiHidden="1" w:unhideWhenUsed="1"/>
-    <w:lsdException w:name="Table Web 3" w:semiHidden="1" w:unhideWhenUsed="1"/>
     <w:lsdException w:name="Balloon Text" w:semiHidden="1" w:unhideWhenUsed="1"/>
-    <w:lsdException w:name="Table Theme" w:semiHidden="1" w:unhideWhenUsed="1"/>
     <w:lsdException w:name="Placeholder Text" w:semiHidden="1" w:uiPriority="99"/>
     <w:lsdException w:name="No Spacing" w:uiPriority="1" w:qFormat="1"/>
     <w:lsdException w:name="Light Shading" w:uiPriority="60"/>
@@ -13264,6 +13383,7 @@
     <w:lsdException w:name="Smart Hyperlink" w:semiHidden="1" w:uiPriority="99" w:unhideWhenUsed="1"/>
     <w:lsdException w:name="Hashtag" w:semiHidden="1" w:uiPriority="99" w:unhideWhenUsed="1"/>
     <w:lsdException w:name="Unresolved Mention" w:semiHidden="1" w:uiPriority="99" w:unhideWhenUsed="1"/>
+    <w:lsdException w:name="Smart Link" w:semiHidden="1" w:uiPriority="99" w:unhideWhenUsed="1"/>
   </w:latentStyles>
   <w:style w:type="paragraph" w:default="1" w:styleId="Normal">
     <w:name w:val="Normal"/>

</xml_diff>